<commit_message>
update colonoscopy bipeglyte doc
</commit_message>
<xml_diff>
--- a/files/colonoscopy_bipeglyte.docx
+++ b/files/colonoscopy_bipeglyte.docx
@@ -1,6 +1,6 @@
 
 <file path=word/document.xml><?xml version="1.0" encoding="utf-8"?>
-<w:document xmlns:wpc="http://schemas.microsoft.com/office/word/2010/wordprocessingCanvas" xmlns:cx="http://schemas.microsoft.com/office/drawing/2014/chartex" xmlns:cx1="http://schemas.microsoft.com/office/drawing/2015/9/8/chartex" xmlns:cx2="http://schemas.microsoft.com/office/drawing/2015/10/21/chartex" xmlns:cx3="http://schemas.microsoft.com/office/drawing/2016/5/9/chartex" xmlns:cx4="http://schemas.microsoft.com/office/drawing/2016/5/10/chartex" xmlns:cx5="http://schemas.microsoft.com/office/drawing/2016/5/11/chartex" xmlns:cx6="http://schemas.microsoft.com/office/drawing/2016/5/12/chartex" xmlns:cx7="http://schemas.microsoft.com/office/drawing/2016/5/13/chartex" xmlns:cx8="http://schemas.microsoft.com/office/drawing/2016/5/14/chartex" xmlns:mc="http://schemas.openxmlformats.org/markup-compatibility/2006" xmlns:aink="http://schemas.microsoft.com/office/drawing/2016/ink" xmlns:am3d="http://schemas.microsoft.com/office/drawing/2017/model3d" xmlns:o="urn:schemas-microsoft-com:office:office" xmlns:oel="http://schemas.microsoft.com/office/2019/extlst" xmlns:r="http://schemas.openxmlformats.org/officeDocument/2006/relationships" xmlns:m="http://schemas.openxmlformats.org/officeDocument/2006/math" xmlns:v="urn:schemas-microsoft-com:vml" xmlns:wp14="http://schemas.microsoft.com/office/word/2010/wordprocessingDrawing" xmlns:wp="http://schemas.openxmlformats.org/drawingml/2006/wordprocessingDrawing" xmlns:w10="urn:schemas-microsoft-com:office:word" xmlns:w="http://schemas.openxmlformats.org/wordprocessingml/2006/main" xmlns:w14="http://schemas.microsoft.com/office/word/2010/wordml" xmlns:w15="http://schemas.microsoft.com/office/word/2012/wordml" xmlns:w16cex="http://schemas.microsoft.com/office/word/2018/wordml/cex" xmlns:w16cid="http://schemas.microsoft.com/office/word/2016/wordml/cid" xmlns:w16="http://schemas.microsoft.com/office/word/2018/wordml" xmlns:w16sdtdh="http://schemas.microsoft.com/office/word/2020/wordml/sdtdatahash" xmlns:w16se="http://schemas.microsoft.com/office/word/2015/wordml/symex" xmlns:wpg="http://schemas.microsoft.com/office/word/2010/wordprocessingGroup" xmlns:wpi="http://schemas.microsoft.com/office/word/2010/wordprocessingInk" xmlns:wne="http://schemas.microsoft.com/office/word/2006/wordml" xmlns:wps="http://schemas.microsoft.com/office/word/2010/wordprocessingShape" mc:Ignorable="w14 w15 w16se w16cid w16 w16cex w16sdtdh wp14">
+<w:document xmlns:wpc="http://schemas.microsoft.com/office/word/2010/wordprocessingCanvas" xmlns:cx="http://schemas.microsoft.com/office/drawing/2014/chartex" xmlns:cx1="http://schemas.microsoft.com/office/drawing/2015/9/8/chartex" xmlns:cx2="http://schemas.microsoft.com/office/drawing/2015/10/21/chartex" xmlns:cx3="http://schemas.microsoft.com/office/drawing/2016/5/9/chartex" xmlns:cx4="http://schemas.microsoft.com/office/drawing/2016/5/10/chartex" xmlns:cx5="http://schemas.microsoft.com/office/drawing/2016/5/11/chartex" xmlns:cx6="http://schemas.microsoft.com/office/drawing/2016/5/12/chartex" xmlns:cx7="http://schemas.microsoft.com/office/drawing/2016/5/13/chartex" xmlns:cx8="http://schemas.microsoft.com/office/drawing/2016/5/14/chartex" xmlns:mc="http://schemas.openxmlformats.org/markup-compatibility/2006" xmlns:aink="http://schemas.microsoft.com/office/drawing/2016/ink" xmlns:am3d="http://schemas.microsoft.com/office/drawing/2017/model3d" xmlns:o="urn:schemas-microsoft-com:office:office" xmlns:oel="http://schemas.microsoft.com/office/2019/extlst" xmlns:r="http://schemas.openxmlformats.org/officeDocument/2006/relationships" xmlns:m="http://schemas.openxmlformats.org/officeDocument/2006/math" xmlns:v="urn:schemas-microsoft-com:vml" xmlns:wp14="http://schemas.microsoft.com/office/word/2010/wordprocessingDrawing" xmlns:wp="http://schemas.openxmlformats.org/drawingml/2006/wordprocessingDrawing" xmlns:w10="urn:schemas-microsoft-com:office:word" xmlns:w="http://schemas.openxmlformats.org/wordprocessingml/2006/main" xmlns:w14="http://schemas.microsoft.com/office/word/2010/wordml" xmlns:w15="http://schemas.microsoft.com/office/word/2012/wordml" xmlns:w16cex="http://schemas.microsoft.com/office/word/2018/wordml/cex" xmlns:w16cid="http://schemas.microsoft.com/office/word/2016/wordml/cid" xmlns:w16="http://schemas.microsoft.com/office/word/2018/wordml" xmlns:w16du="http://schemas.microsoft.com/office/word/2023/wordml/word16du" xmlns:w16sdtdh="http://schemas.microsoft.com/office/word/2020/wordml/sdtdatahash" xmlns:w16se="http://schemas.microsoft.com/office/word/2015/wordml/symex" xmlns:wpg="http://schemas.microsoft.com/office/word/2010/wordprocessingGroup" xmlns:wpi="http://schemas.microsoft.com/office/word/2010/wordprocessingInk" xmlns:wne="http://schemas.microsoft.com/office/word/2006/wordml" xmlns:wps="http://schemas.microsoft.com/office/word/2010/wordprocessingShape" mc:Ignorable="w14 w15 w16se w16cid w16 w16cex w16sdtdh w16du wp14">
   <w:body>
     <w:p>
       <w:pPr>
@@ -189,23 +189,7 @@
           <w:rFonts w:ascii="Bahnschrift Light SemiCondensed" w:hAnsi="Bahnschrift Light SemiCondensed" w:cs="AppleSystemUIFont"/>
           <w:lang w:val="en-US"/>
         </w:rPr>
-        <w:t xml:space="preserve">A colonoscopy is a procedure used to diagnose diseases like polyps, colon cancer, </w:t>
-      </w:r>
-      <w:proofErr w:type="gramStart"/>
-      <w:r>
-        <w:rPr>
-          <w:rFonts w:ascii="Bahnschrift Light SemiCondensed" w:hAnsi="Bahnschrift Light SemiCondensed" w:cs="AppleSystemUIFont"/>
-          <w:lang w:val="en-US"/>
-        </w:rPr>
-        <w:t>colitis</w:t>
-      </w:r>
-      <w:proofErr w:type="gramEnd"/>
-      <w:r>
-        <w:rPr>
-          <w:rFonts w:ascii="Bahnschrift Light SemiCondensed" w:hAnsi="Bahnschrift Light SemiCondensed" w:cs="AppleSystemUIFont"/>
-          <w:lang w:val="en-US"/>
-        </w:rPr>
-        <w:t xml:space="preserve"> and diverticulosis.  A colonoscope is a thin, flexible tube which is passed through the rectum into the colon to allow the doctor to look at the lining of the colon. A tiny video camera is attached to the tip of the colonoscope which sends images to a video monitor. If any abnormality is found, a biopsy or polyp removal (polypectomy) may be performed.</w:t>
+        <w:t>A colonoscopy is a procedure used to diagnose diseases like polyps, colon cancer, colitis and diverticulosis.  A colonoscope is a thin, flexible tube which is passed through the rectum into the colon to allow the doctor to look at the lining of the colon. A tiny video camera is attached to the tip of the colonoscope which sends images to a video monitor. If any abnormality is found, a biopsy or polyp removal (polypectomy) may be performed.</w:t>
       </w:r>
     </w:p>
     <w:p>
@@ -367,27 +351,7 @@
           <w:szCs w:val="22"/>
           <w:lang w:val="en-US"/>
         </w:rPr>
-        <w:t xml:space="preserve">Review diet, </w:t>
-      </w:r>
-      <w:proofErr w:type="gramStart"/>
-      <w:r>
-        <w:rPr>
-          <w:rFonts w:ascii="Bahnschrift Light SemiCondensed" w:hAnsi="Bahnschrift Light SemiCondensed" w:cs="AppleSystemUIFont"/>
-          <w:sz w:val="22"/>
-          <w:szCs w:val="22"/>
-          <w:lang w:val="en-US"/>
-        </w:rPr>
-        <w:t>preparation</w:t>
-      </w:r>
-      <w:proofErr w:type="gramEnd"/>
-      <w:r>
-        <w:rPr>
-          <w:rFonts w:ascii="Bahnschrift Light SemiCondensed" w:hAnsi="Bahnschrift Light SemiCondensed" w:cs="AppleSystemUIFont"/>
-          <w:sz w:val="22"/>
-          <w:szCs w:val="22"/>
-          <w:lang w:val="en-US"/>
-        </w:rPr>
-        <w:t xml:space="preserve"> and medication instructions carefully at least </w:t>
+        <w:t xml:space="preserve">Review diet, preparation and medication instructions carefully at least </w:t>
       </w:r>
       <w:r>
         <w:rPr>
@@ -472,27 +436,7 @@
           <w:szCs w:val="22"/>
           <w:lang w:val="en-US"/>
         </w:rPr>
-        <w:t xml:space="preserve">Do not drive, operate hazardous </w:t>
-      </w:r>
-      <w:proofErr w:type="gramStart"/>
-      <w:r>
-        <w:rPr>
-          <w:rFonts w:ascii="Bahnschrift Light SemiCondensed" w:hAnsi="Bahnschrift Light SemiCondensed" w:cs="AppleSystemUIFont"/>
-          <w:sz w:val="22"/>
-          <w:szCs w:val="22"/>
-          <w:lang w:val="en-US"/>
-        </w:rPr>
-        <w:t>machinery</w:t>
-      </w:r>
-      <w:proofErr w:type="gramEnd"/>
-      <w:r>
-        <w:rPr>
-          <w:rFonts w:ascii="Bahnschrift Light SemiCondensed" w:hAnsi="Bahnschrift Light SemiCondensed" w:cs="AppleSystemUIFont"/>
-          <w:sz w:val="22"/>
-          <w:szCs w:val="22"/>
-          <w:lang w:val="en-US"/>
-        </w:rPr>
-        <w:t xml:space="preserve"> or drink alcohol for 24 hours after as you will be receiving sedation.</w:t>
+        <w:t>Do not drive, operate hazardous machinery or drink alcohol for 24 hours after as you will be receiving sedation.</w:t>
       </w:r>
     </w:p>
     <w:p>
@@ -1176,27 +1120,7 @@
                 <w:szCs w:val="20"/>
                 <w:lang w:val="en-US"/>
               </w:rPr>
-              <w:t xml:space="preserve">Stop eating corn, popcorn, nuts, multigrain breads, grapes, </w:t>
-            </w:r>
-            <w:proofErr w:type="gramStart"/>
-            <w:r>
-              <w:rPr>
-                <w:rFonts w:ascii="Bahnschrift Light SemiCondensed" w:hAnsi="Bahnschrift Light SemiCondensed" w:cs="AppleSystemUIFont"/>
-                <w:sz w:val="20"/>
-                <w:szCs w:val="20"/>
-                <w:lang w:val="en-US"/>
-              </w:rPr>
-              <w:t>berries</w:t>
-            </w:r>
-            <w:proofErr w:type="gramEnd"/>
-            <w:r>
-              <w:rPr>
-                <w:rFonts w:ascii="Bahnschrift Light SemiCondensed" w:hAnsi="Bahnschrift Light SemiCondensed" w:cs="AppleSystemUIFont"/>
-                <w:sz w:val="20"/>
-                <w:szCs w:val="20"/>
-                <w:lang w:val="en-US"/>
-              </w:rPr>
-              <w:t xml:space="preserve"> or any foods containing seeds</w:t>
+              <w:t>Stop eating corn, popcorn, nuts, multigrain breads, grapes, berries or any foods containing seeds</w:t>
             </w:r>
           </w:p>
           <w:p>
@@ -1305,25 +1229,14 @@
                 <w:lang w:val="en-US"/>
               </w:rPr>
             </w:pPr>
-            <w:proofErr w:type="spellStart"/>
-            <w:r>
-              <w:rPr>
-                <w:rFonts w:ascii="Bahnschrift Light SemiCondensed" w:hAnsi="Bahnschrift Light SemiCondensed" w:cs="AppleSystemUIFont"/>
-                <w:sz w:val="20"/>
-                <w:szCs w:val="20"/>
-                <w:lang w:val="en-US"/>
-              </w:rPr>
-              <w:t>Ticlid</w:t>
-            </w:r>
-            <w:proofErr w:type="spellEnd"/>
-            <w:r>
-              <w:rPr>
-                <w:rFonts w:ascii="Bahnschrift Light SemiCondensed" w:hAnsi="Bahnschrift Light SemiCondensed" w:cs="AppleSystemUIFont"/>
-                <w:sz w:val="20"/>
-                <w:szCs w:val="20"/>
-                <w:lang w:val="en-US"/>
-              </w:rPr>
-              <w:t xml:space="preserve"> (ticlopidine)</w:t>
+            <w:r>
+              <w:rPr>
+                <w:rFonts w:ascii="Bahnschrift Light SemiCondensed" w:hAnsi="Bahnschrift Light SemiCondensed" w:cs="AppleSystemUIFont"/>
+                <w:sz w:val="20"/>
+                <w:szCs w:val="20"/>
+                <w:lang w:val="en-US"/>
+              </w:rPr>
+              <w:t>Ticlid (ticlopidine)</w:t>
             </w:r>
           </w:p>
           <w:p>
@@ -1538,27 +1451,7 @@
                 <w:szCs w:val="20"/>
                 <w:lang w:val="en-US"/>
               </w:rPr>
-              <w:t xml:space="preserve"> broth/consommé, apple juice, Sprite, ginger ale, black coffee, tea without milk. You can also have Jell-0 (no red, </w:t>
-            </w:r>
-            <w:proofErr w:type="gramStart"/>
-            <w:r>
-              <w:rPr>
-                <w:rFonts w:ascii="Bahnschrift Light SemiCondensed" w:hAnsi="Bahnschrift Light SemiCondensed" w:cs="AppleSystemUIFont"/>
-                <w:sz w:val="20"/>
-                <w:szCs w:val="20"/>
-                <w:lang w:val="en-US"/>
-              </w:rPr>
-              <w:t>blue</w:t>
-            </w:r>
-            <w:proofErr w:type="gramEnd"/>
-            <w:r>
-              <w:rPr>
-                <w:rFonts w:ascii="Bahnschrift Light SemiCondensed" w:hAnsi="Bahnschrift Light SemiCondensed" w:cs="AppleSystemUIFont"/>
-                <w:sz w:val="20"/>
-                <w:szCs w:val="20"/>
-                <w:lang w:val="en-US"/>
-              </w:rPr>
-              <w:t xml:space="preserve"> or purple </w:t>
+              <w:t xml:space="preserve"> broth/consommé, apple juice, Sprite, ginger ale, black coffee, tea without milk. You can also have Jell-0 (no red, blue or purple </w:t>
             </w:r>
             <w:proofErr w:type="spellStart"/>
             <w:r>
@@ -1643,7 +1536,25 @@
                 <w:szCs w:val="20"/>
                 <w:lang w:val="en-US"/>
               </w:rPr>
-              <w:t>Take 2 tablets of Bisacodyl with water</w:t>
+              <w:t xml:space="preserve">Take </w:t>
+            </w:r>
+            <w:r>
+              <w:rPr>
+                <w:rFonts w:ascii="Bahnschrift Light SemiCondensed" w:hAnsi="Bahnschrift Light SemiCondensed" w:cs="AppleSystemUIFont"/>
+                <w:sz w:val="20"/>
+                <w:szCs w:val="20"/>
+                <w:lang w:val="en-US"/>
+              </w:rPr>
+              <w:t>3</w:t>
+            </w:r>
+            <w:r>
+              <w:rPr>
+                <w:rFonts w:ascii="Bahnschrift Light SemiCondensed" w:hAnsi="Bahnschrift Light SemiCondensed" w:cs="AppleSystemUIFont"/>
+                <w:sz w:val="20"/>
+                <w:szCs w:val="20"/>
+                <w:lang w:val="en-US"/>
+              </w:rPr>
+              <w:t xml:space="preserve"> tablets of Bisacodyl with water</w:t>
             </w:r>
           </w:p>
           <w:p>
@@ -1784,7 +1695,27 @@
                 <w:szCs w:val="20"/>
                 <w:lang w:val="en-US"/>
               </w:rPr>
-              <w:t>Take the THIRD tablet of Bisacodyl with water</w:t>
+              <w:t xml:space="preserve">Start to drink </w:t>
+            </w:r>
+            <w:proofErr w:type="spellStart"/>
+            <w:r>
+              <w:rPr>
+                <w:rFonts w:ascii="Bahnschrift Light SemiCondensed" w:hAnsi="Bahnschrift Light SemiCondensed" w:cs="AppleSystemUIFont"/>
+                <w:sz w:val="20"/>
+                <w:szCs w:val="20"/>
+                <w:lang w:val="en-US"/>
+              </w:rPr>
+              <w:t>BiPeglyte</w:t>
+            </w:r>
+            <w:proofErr w:type="spellEnd"/>
+            <w:r>
+              <w:rPr>
+                <w:rFonts w:ascii="Bahnschrift Light SemiCondensed" w:hAnsi="Bahnschrift Light SemiCondensed" w:cs="AppleSystemUIFont"/>
+                <w:sz w:val="20"/>
+                <w:szCs w:val="20"/>
+                <w:lang w:val="en-US"/>
+              </w:rPr>
+              <w:t xml:space="preserve"> – one full glass quickly every 10 minutes until finished. This should take 1 hour.</w:t>
             </w:r>
           </w:p>
           <w:p>
@@ -1812,27 +1743,16 @@
                 <w:szCs w:val="20"/>
                 <w:lang w:val="en-US"/>
               </w:rPr>
-              <w:t xml:space="preserve">Start to drink </w:t>
-            </w:r>
-            <w:proofErr w:type="spellStart"/>
-            <w:r>
-              <w:rPr>
-                <w:rFonts w:ascii="Bahnschrift Light SemiCondensed" w:hAnsi="Bahnschrift Light SemiCondensed" w:cs="AppleSystemUIFont"/>
-                <w:sz w:val="20"/>
-                <w:szCs w:val="20"/>
-                <w:lang w:val="en-US"/>
-              </w:rPr>
-              <w:t>BiPeglyte</w:t>
-            </w:r>
-            <w:proofErr w:type="spellEnd"/>
-            <w:r>
-              <w:rPr>
-                <w:rFonts w:ascii="Bahnschrift Light SemiCondensed" w:hAnsi="Bahnschrift Light SemiCondensed" w:cs="AppleSystemUIFont"/>
-                <w:sz w:val="20"/>
-                <w:szCs w:val="20"/>
-                <w:lang w:val="en-US"/>
-              </w:rPr>
-              <w:t xml:space="preserve"> – one full glass quickly every 10 minutes until finished. This should take 1 hour.</w:t>
+              <w:t>If you feel nauseated take Gravol</w:t>
+            </w:r>
+            <w:r>
+              <w:rPr>
+                <w:rFonts w:ascii="Bahnschrift Light SemiCondensed" w:hAnsi="Bahnschrift Light SemiCondensed" w:cs="AppleSystemUIFont"/>
+                <w:sz w:val="20"/>
+                <w:szCs w:val="20"/>
+                <w:lang w:val="en-US"/>
+              </w:rPr>
+              <w:t xml:space="preserve"> (purchase over the counter)</w:t>
             </w:r>
           </w:p>
           <w:p>
@@ -1860,16 +1780,7 @@
                 <w:szCs w:val="20"/>
                 <w:lang w:val="en-US"/>
               </w:rPr>
-              <w:t>If you feel nauseated take Gravol</w:t>
-            </w:r>
-            <w:r>
-              <w:rPr>
-                <w:rFonts w:ascii="Bahnschrift Light SemiCondensed" w:hAnsi="Bahnschrift Light SemiCondensed" w:cs="AppleSystemUIFont"/>
-                <w:sz w:val="20"/>
-                <w:szCs w:val="20"/>
-                <w:lang w:val="en-US"/>
-              </w:rPr>
-              <w:t xml:space="preserve"> (purchase over the counter)</w:t>
+              <w:t>Sucking on a popsicle, lemon or lime wedge may improve taste of the prep</w:t>
             </w:r>
           </w:p>
           <w:p>
@@ -1884,7 +1795,7 @@
               <w:adjustRightInd w:val="0"/>
               <w:ind w:left="737" w:hanging="170"/>
               <w:rPr>
-                <w:rFonts w:ascii="Bahnschrift Light SemiCondensed" w:hAnsi="Bahnschrift Light SemiCondensed" w:cs="AppleSystemUIFont"/>
+                <w:rFonts w:ascii="AppleSystemUIFont" w:hAnsi="AppleSystemUIFont" w:cs="AppleSystemUIFont"/>
                 <w:sz w:val="20"/>
                 <w:szCs w:val="20"/>
                 <w:lang w:val="en-US"/>
@@ -1897,7 +1808,7 @@
                 <w:szCs w:val="20"/>
                 <w:lang w:val="en-US"/>
               </w:rPr>
-              <w:t>Sucking on a popsicle, lemon or lime wedge may improve taste of the prep</w:t>
+              <w:t>You will have many watery bowel movements and some cramping</w:t>
             </w:r>
           </w:p>
           <w:p>
@@ -1920,12 +1831,219 @@
             </w:pPr>
             <w:r>
               <w:rPr>
-                <w:rFonts w:ascii="Bahnschrift Light SemiCondensed" w:hAnsi="Bahnschrift Light SemiCondensed" w:cs="AppleSystemUIFont"/>
-                <w:sz w:val="20"/>
-                <w:szCs w:val="20"/>
-                <w:lang w:val="en-US"/>
-              </w:rPr>
-              <w:t>You will have many watery bowel movements and some cramping</w:t>
+                <w:rFonts w:ascii="AppleSystemUIFont" w:hAnsi="AppleSystemUIFont" w:cs="AppleSystemUIFont"/>
+                <w:sz w:val="20"/>
+                <w:szCs w:val="20"/>
+                <w:lang w:val="en-US"/>
+              </w:rPr>
+              <w:t xml:space="preserve">Dissolve SECOND package of </w:t>
+            </w:r>
+            <w:proofErr w:type="spellStart"/>
+            <w:r>
+              <w:rPr>
+                <w:rFonts w:ascii="AppleSystemUIFont" w:hAnsi="AppleSystemUIFont" w:cs="AppleSystemUIFont"/>
+                <w:sz w:val="20"/>
+                <w:szCs w:val="20"/>
+                <w:lang w:val="en-US"/>
+              </w:rPr>
+              <w:t>BiPegLyte</w:t>
+            </w:r>
+            <w:proofErr w:type="spellEnd"/>
+            <w:r>
+              <w:rPr>
+                <w:rFonts w:ascii="AppleSystemUIFont" w:hAnsi="AppleSystemUIFont" w:cs="AppleSystemUIFont"/>
+                <w:sz w:val="20"/>
+                <w:szCs w:val="20"/>
+                <w:lang w:val="en-US"/>
+              </w:rPr>
+              <w:t xml:space="preserve"> in 1L of water and refrigerate</w:t>
+            </w:r>
+          </w:p>
+        </w:tc>
+        <w:tc>
+          <w:tcPr>
+            <w:tcW w:w="4465" w:type="dxa"/>
+          </w:tcPr>
+          <w:p>
+            <w:pPr>
+              <w:autoSpaceDE w:val="0"/>
+              <w:autoSpaceDN w:val="0"/>
+              <w:adjustRightInd w:val="0"/>
+              <w:rPr>
+                <w:rFonts w:ascii="AppleSystemUIFont" w:hAnsi="AppleSystemUIFont" w:cs="AppleSystemUIFont"/>
+                <w:b/>
+                <w:bCs/>
+                <w:sz w:val="20"/>
+                <w:szCs w:val="20"/>
+                <w:lang w:val="en-US"/>
+              </w:rPr>
+            </w:pPr>
+            <w:r>
+              <w:rPr>
+                <w:rFonts w:ascii="AppleSystemUIFont" w:hAnsi="AppleSystemUIFont" w:cs="AppleSystemUIFont"/>
+                <w:b/>
+                <w:bCs/>
+                <w:sz w:val="20"/>
+                <w:szCs w:val="20"/>
+                <w:lang w:val="en-US"/>
+              </w:rPr>
+              <w:t>Afternoon</w:t>
+            </w:r>
+            <w:r>
+              <w:rPr>
+                <w:rFonts w:ascii="AppleSystemUIFont" w:hAnsi="AppleSystemUIFont" w:cs="AppleSystemUIFont"/>
+                <w:b/>
+                <w:bCs/>
+                <w:sz w:val="20"/>
+                <w:szCs w:val="20"/>
+                <w:lang w:val="en-US"/>
+              </w:rPr>
+              <w:t xml:space="preserve"> appointment (</w:t>
+            </w:r>
+            <w:r>
+              <w:rPr>
+                <w:rFonts w:ascii="AppleSystemUIFont" w:hAnsi="AppleSystemUIFont" w:cs="AppleSystemUIFont"/>
+                <w:b/>
+                <w:bCs/>
+                <w:sz w:val="20"/>
+                <w:szCs w:val="20"/>
+                <w:lang w:val="en-US"/>
+              </w:rPr>
+              <w:t>after</w:t>
+            </w:r>
+            <w:r>
+              <w:rPr>
+                <w:rFonts w:ascii="AppleSystemUIFont" w:hAnsi="AppleSystemUIFont" w:cs="AppleSystemUIFont"/>
+                <w:b/>
+                <w:bCs/>
+                <w:sz w:val="20"/>
+                <w:szCs w:val="20"/>
+                <w:lang w:val="en-US"/>
+              </w:rPr>
+              <w:t xml:space="preserve"> 1 pm)</w:t>
+            </w:r>
+          </w:p>
+          <w:p>
+            <w:pPr>
+              <w:pStyle w:val="ListParagraph"/>
+              <w:numPr>
+                <w:ilvl w:val="0"/>
+                <w:numId w:val="13"/>
+              </w:numPr>
+              <w:autoSpaceDE w:val="0"/>
+              <w:autoSpaceDN w:val="0"/>
+              <w:adjustRightInd w:val="0"/>
+              <w:ind w:left="454" w:hanging="170"/>
+              <w:rPr>
+                <w:rFonts w:ascii="Bahnschrift Light SemiCondensed" w:hAnsi="Bahnschrift Light SemiCondensed" w:cs="AppleSystemUIFont"/>
+                <w:sz w:val="20"/>
+                <w:szCs w:val="20"/>
+                <w:lang w:val="en-US"/>
+              </w:rPr>
+            </w:pPr>
+            <w:r>
+              <w:rPr>
+                <w:rFonts w:ascii="Bahnschrift Light SemiCondensed" w:hAnsi="Bahnschrift Light SemiCondensed" w:cs="AppleSystemUIFont"/>
+                <w:sz w:val="20"/>
+                <w:szCs w:val="20"/>
+                <w:lang w:val="en-US"/>
+              </w:rPr>
+              <w:t xml:space="preserve">No solid food </w:t>
+            </w:r>
+            <w:r>
+              <w:rPr>
+                <w:rFonts w:ascii="Bahnschrift Light SemiCondensed" w:hAnsi="Bahnschrift Light SemiCondensed" w:cs="AppleSystemUIFont"/>
+                <w:sz w:val="20"/>
+                <w:szCs w:val="20"/>
+                <w:u w:val="single"/>
+                <w:lang w:val="en-US"/>
+              </w:rPr>
+              <w:t>ALL DAY</w:t>
+            </w:r>
+          </w:p>
+          <w:p>
+            <w:pPr>
+              <w:pStyle w:val="ListParagraph"/>
+              <w:numPr>
+                <w:ilvl w:val="0"/>
+                <w:numId w:val="13"/>
+              </w:numPr>
+              <w:autoSpaceDE w:val="0"/>
+              <w:autoSpaceDN w:val="0"/>
+              <w:adjustRightInd w:val="0"/>
+              <w:ind w:left="454" w:hanging="170"/>
+              <w:rPr>
+                <w:rFonts w:ascii="Bahnschrift Light SemiCondensed" w:hAnsi="Bahnschrift Light SemiCondensed" w:cs="AppleSystemUIFont"/>
+                <w:sz w:val="20"/>
+                <w:szCs w:val="20"/>
+                <w:lang w:val="en-US"/>
+              </w:rPr>
+            </w:pPr>
+            <w:r>
+              <w:rPr>
+                <w:rFonts w:ascii="Bahnschrift Light SemiCondensed" w:hAnsi="Bahnschrift Light SemiCondensed" w:cs="AppleSystemUIFont"/>
+                <w:sz w:val="20"/>
+                <w:szCs w:val="20"/>
+                <w:lang w:val="en-US"/>
+              </w:rPr>
+              <w:t xml:space="preserve">Consume only clear fluids, broth/consommé, apple juice, Sprite, ginger ale, black coffee, tea without milk. You can also have Jell-0 (no red, blue or purple </w:t>
+            </w:r>
+            <w:proofErr w:type="spellStart"/>
+            <w:r>
+              <w:rPr>
+                <w:rFonts w:ascii="Bahnschrift Light SemiCondensed" w:hAnsi="Bahnschrift Light SemiCondensed" w:cs="AppleSystemUIFont"/>
+                <w:sz w:val="20"/>
+                <w:szCs w:val="20"/>
+                <w:lang w:val="en-US"/>
+              </w:rPr>
+              <w:t>colours</w:t>
+            </w:r>
+            <w:proofErr w:type="spellEnd"/>
+            <w:r>
+              <w:rPr>
+                <w:rFonts w:ascii="Bahnschrift Light SemiCondensed" w:hAnsi="Bahnschrift Light SemiCondensed" w:cs="AppleSystemUIFont"/>
+                <w:sz w:val="20"/>
+                <w:szCs w:val="20"/>
+                <w:lang w:val="en-US"/>
+              </w:rPr>
+              <w:t>)</w:t>
+            </w:r>
+          </w:p>
+          <w:p>
+            <w:pPr>
+              <w:pStyle w:val="ListParagraph"/>
+              <w:numPr>
+                <w:ilvl w:val="0"/>
+                <w:numId w:val="13"/>
+              </w:numPr>
+              <w:autoSpaceDE w:val="0"/>
+              <w:autoSpaceDN w:val="0"/>
+              <w:adjustRightInd w:val="0"/>
+              <w:ind w:left="454" w:hanging="170"/>
+              <w:rPr>
+                <w:rFonts w:ascii="Bahnschrift Light SemiCondensed" w:hAnsi="Bahnschrift Light SemiCondensed" w:cs="AppleSystemUIFont"/>
+                <w:sz w:val="20"/>
+                <w:szCs w:val="20"/>
+                <w:lang w:val="en-US"/>
+              </w:rPr>
+            </w:pPr>
+            <w:r>
+              <w:rPr>
+                <w:rFonts w:ascii="Bahnschrift Light SemiCondensed" w:hAnsi="Bahnschrift Light SemiCondensed" w:cs="AppleSystemUIFont"/>
+                <w:sz w:val="20"/>
+                <w:szCs w:val="20"/>
+                <w:lang w:val="en-US"/>
+              </w:rPr>
+              <w:t>At Noon</w:t>
+            </w:r>
+            <w:r>
+              <w:rPr>
+                <w:rFonts w:ascii="Bahnschrift Light SemiCondensed" w:hAnsi="Bahnschrift Light SemiCondensed" w:cs="AppleSystemUIFont"/>
+                <w:sz w:val="20"/>
+                <w:szCs w:val="20"/>
+                <w:lang w:val="en-US"/>
+              </w:rPr>
+              <w:t>:</w:t>
             </w:r>
           </w:p>
           <w:p>
@@ -1940,7 +2058,7 @@
               <w:adjustRightInd w:val="0"/>
               <w:ind w:left="737" w:hanging="170"/>
               <w:rPr>
-                <w:rFonts w:ascii="AppleSystemUIFont" w:hAnsi="AppleSystemUIFont" w:cs="AppleSystemUIFont"/>
+                <w:rFonts w:ascii="Bahnschrift Light SemiCondensed" w:hAnsi="Bahnschrift Light SemiCondensed" w:cs="AppleSystemUIFont"/>
                 <w:sz w:val="20"/>
                 <w:szCs w:val="20"/>
                 <w:lang w:val="en-US"/>
@@ -1948,48 +2066,45 @@
             </w:pPr>
             <w:r>
               <w:rPr>
-                <w:rFonts w:ascii="AppleSystemUIFont" w:hAnsi="AppleSystemUIFont" w:cs="AppleSystemUIFont"/>
-                <w:sz w:val="20"/>
-                <w:szCs w:val="20"/>
-                <w:lang w:val="en-US"/>
-              </w:rPr>
-              <w:t xml:space="preserve">Dissolve SECOND package of </w:t>
-            </w:r>
-            <w:proofErr w:type="spellStart"/>
-            <w:r>
-              <w:rPr>
-                <w:rFonts w:ascii="AppleSystemUIFont" w:hAnsi="AppleSystemUIFont" w:cs="AppleSystemUIFont"/>
-                <w:sz w:val="20"/>
-                <w:szCs w:val="20"/>
-                <w:lang w:val="en-US"/>
-              </w:rPr>
-              <w:t>BiPegLyte</w:t>
-            </w:r>
-            <w:proofErr w:type="spellEnd"/>
-            <w:r>
-              <w:rPr>
-                <w:rFonts w:ascii="AppleSystemUIFont" w:hAnsi="AppleSystemUIFont" w:cs="AppleSystemUIFont"/>
-                <w:sz w:val="20"/>
-                <w:szCs w:val="20"/>
-                <w:lang w:val="en-US"/>
-              </w:rPr>
-              <w:t xml:space="preserve"> in 1L of water and refrigerate</w:t>
+                <w:rFonts w:ascii="Bahnschrift Light SemiCondensed" w:hAnsi="Bahnschrift Light SemiCondensed" w:cs="AppleSystemUIFont"/>
+                <w:sz w:val="20"/>
+                <w:szCs w:val="20"/>
+                <w:lang w:val="en-US"/>
+              </w:rPr>
+              <w:t xml:space="preserve">Take </w:t>
+            </w:r>
+            <w:r>
+              <w:rPr>
+                <w:rFonts w:ascii="Bahnschrift Light SemiCondensed" w:hAnsi="Bahnschrift Light SemiCondensed" w:cs="AppleSystemUIFont"/>
+                <w:sz w:val="20"/>
+                <w:szCs w:val="20"/>
+                <w:lang w:val="en-US"/>
+              </w:rPr>
+              <w:t>3</w:t>
+            </w:r>
+            <w:r>
+              <w:rPr>
+                <w:rFonts w:ascii="Bahnschrift Light SemiCondensed" w:hAnsi="Bahnschrift Light SemiCondensed" w:cs="AppleSystemUIFont"/>
+                <w:sz w:val="20"/>
+                <w:szCs w:val="20"/>
+                <w:lang w:val="en-US"/>
+              </w:rPr>
+              <w:t xml:space="preserve"> tablets of Bisacodyl with water</w:t>
             </w:r>
           </w:p>
-        </w:tc>
-        <w:tc>
-          <w:tcPr>
-            <w:tcW w:w="4465" w:type="dxa"/>
-          </w:tcPr>
           <w:p>
             <w:pPr>
+              <w:pStyle w:val="ListParagraph"/>
+              <w:numPr>
+                <w:ilvl w:val="1"/>
+                <w:numId w:val="13"/>
+              </w:numPr>
               <w:autoSpaceDE w:val="0"/>
               <w:autoSpaceDN w:val="0"/>
               <w:adjustRightInd w:val="0"/>
-              <w:rPr>
-                <w:rFonts w:ascii="AppleSystemUIFont" w:hAnsi="AppleSystemUIFont" w:cs="AppleSystemUIFont"/>
-                <w:b/>
-                <w:bCs/>
+              <w:ind w:left="737" w:hanging="170"/>
+              <w:rPr>
+                <w:rFonts w:ascii="Bahnschrift Light SemiCondensed" w:hAnsi="Bahnschrift Light SemiCondensed" w:cs="AppleSystemUIFont"/>
                 <w:sz w:val="20"/>
                 <w:szCs w:val="20"/>
                 <w:lang w:val="en-US"/>
@@ -1997,47 +2112,60 @@
             </w:pPr>
             <w:r>
               <w:rPr>
-                <w:rFonts w:ascii="AppleSystemUIFont" w:hAnsi="AppleSystemUIFont" w:cs="AppleSystemUIFont"/>
-                <w:b/>
-                <w:bCs/>
-                <w:sz w:val="20"/>
-                <w:szCs w:val="20"/>
-                <w:lang w:val="en-US"/>
-              </w:rPr>
-              <w:t>Afternoon</w:t>
-            </w:r>
-            <w:r>
-              <w:rPr>
-                <w:rFonts w:ascii="AppleSystemUIFont" w:hAnsi="AppleSystemUIFont" w:cs="AppleSystemUIFont"/>
-                <w:b/>
-                <w:bCs/>
-                <w:sz w:val="20"/>
-                <w:szCs w:val="20"/>
-                <w:lang w:val="en-US"/>
-              </w:rPr>
-              <w:t xml:space="preserve"> appointment (</w:t>
-            </w:r>
-            <w:r>
-              <w:rPr>
-                <w:rFonts w:ascii="AppleSystemUIFont" w:hAnsi="AppleSystemUIFont" w:cs="AppleSystemUIFont"/>
-                <w:b/>
-                <w:bCs/>
-                <w:sz w:val="20"/>
-                <w:szCs w:val="20"/>
-                <w:lang w:val="en-US"/>
-              </w:rPr>
-              <w:t>after</w:t>
-            </w:r>
-            <w:r>
-              <w:rPr>
-                <w:rFonts w:ascii="AppleSystemUIFont" w:hAnsi="AppleSystemUIFont" w:cs="AppleSystemUIFont"/>
-                <w:b/>
-                <w:bCs/>
-                <w:sz w:val="20"/>
-                <w:szCs w:val="20"/>
-                <w:lang w:val="en-US"/>
-              </w:rPr>
-              <w:t xml:space="preserve"> 1 pm)</w:t>
+                <w:rFonts w:ascii="Bahnschrift Light SemiCondensed" w:hAnsi="Bahnschrift Light SemiCondensed" w:cs="AppleSystemUIFont"/>
+                <w:sz w:val="20"/>
+                <w:szCs w:val="20"/>
+                <w:lang w:val="en-US"/>
+              </w:rPr>
+              <w:t xml:space="preserve">Dissolve entire contents of 1 package of </w:t>
+            </w:r>
+            <w:proofErr w:type="spellStart"/>
+            <w:r>
+              <w:rPr>
+                <w:rFonts w:ascii="Bahnschrift Light SemiCondensed" w:hAnsi="Bahnschrift Light SemiCondensed" w:cs="AppleSystemUIFont"/>
+                <w:sz w:val="20"/>
+                <w:szCs w:val="20"/>
+                <w:lang w:val="en-US"/>
+              </w:rPr>
+              <w:t>BiPegLyte</w:t>
+            </w:r>
+            <w:proofErr w:type="spellEnd"/>
+            <w:r>
+              <w:rPr>
+                <w:rFonts w:ascii="Bahnschrift Light SemiCondensed" w:hAnsi="Bahnschrift Light SemiCondensed" w:cs="AppleSystemUIFont"/>
+                <w:sz w:val="20"/>
+                <w:szCs w:val="20"/>
+                <w:lang w:val="en-US"/>
+              </w:rPr>
+              <w:t xml:space="preserve"> powder in 1L of water</w:t>
+            </w:r>
+          </w:p>
+          <w:p>
+            <w:pPr>
+              <w:pStyle w:val="ListParagraph"/>
+              <w:numPr>
+                <w:ilvl w:val="1"/>
+                <w:numId w:val="13"/>
+              </w:numPr>
+              <w:autoSpaceDE w:val="0"/>
+              <w:autoSpaceDN w:val="0"/>
+              <w:adjustRightInd w:val="0"/>
+              <w:ind w:left="737" w:hanging="170"/>
+              <w:rPr>
+                <w:rFonts w:ascii="Bahnschrift Light SemiCondensed" w:hAnsi="Bahnschrift Light SemiCondensed" w:cs="AppleSystemUIFont"/>
+                <w:sz w:val="20"/>
+                <w:szCs w:val="20"/>
+                <w:lang w:val="en-US"/>
+              </w:rPr>
+            </w:pPr>
+            <w:r>
+              <w:rPr>
+                <w:rFonts w:ascii="Bahnschrift Light SemiCondensed" w:hAnsi="Bahnschrift Light SemiCondensed" w:cs="AppleSystemUIFont"/>
+                <w:sz w:val="20"/>
+                <w:szCs w:val="20"/>
+                <w:lang w:val="en-US"/>
+              </w:rPr>
+              <w:t>Refrigerate to make it taste better</w:t>
             </w:r>
           </w:p>
           <w:p>
@@ -2065,282 +2193,7 @@
                 <w:szCs w:val="20"/>
                 <w:lang w:val="en-US"/>
               </w:rPr>
-              <w:t xml:space="preserve">No solid food </w:t>
-            </w:r>
-            <w:r>
-              <w:rPr>
-                <w:rFonts w:ascii="Bahnschrift Light SemiCondensed" w:hAnsi="Bahnschrift Light SemiCondensed" w:cs="AppleSystemUIFont"/>
-                <w:sz w:val="20"/>
-                <w:szCs w:val="20"/>
-                <w:u w:val="single"/>
-                <w:lang w:val="en-US"/>
-              </w:rPr>
-              <w:t>ALL DAY</w:t>
-            </w:r>
-          </w:p>
-          <w:p>
-            <w:pPr>
-              <w:pStyle w:val="ListParagraph"/>
-              <w:numPr>
-                <w:ilvl w:val="0"/>
-                <w:numId w:val="13"/>
-              </w:numPr>
-              <w:autoSpaceDE w:val="0"/>
-              <w:autoSpaceDN w:val="0"/>
-              <w:adjustRightInd w:val="0"/>
-              <w:ind w:left="454" w:hanging="170"/>
-              <w:rPr>
-                <w:rFonts w:ascii="Bahnschrift Light SemiCondensed" w:hAnsi="Bahnschrift Light SemiCondensed" w:cs="AppleSystemUIFont"/>
-                <w:sz w:val="20"/>
-                <w:szCs w:val="20"/>
-                <w:lang w:val="en-US"/>
-              </w:rPr>
-            </w:pPr>
-            <w:r>
-              <w:rPr>
-                <w:rFonts w:ascii="Bahnschrift Light SemiCondensed" w:hAnsi="Bahnschrift Light SemiCondensed" w:cs="AppleSystemUIFont"/>
-                <w:sz w:val="20"/>
-                <w:szCs w:val="20"/>
-                <w:lang w:val="en-US"/>
-              </w:rPr>
-              <w:t xml:space="preserve">Consume only clear fluids, broth/consommé, apple juice, Sprite, ginger ale, black coffee, tea without milk. You can also have Jell-0 (no red, </w:t>
-            </w:r>
-            <w:proofErr w:type="gramStart"/>
-            <w:r>
-              <w:rPr>
-                <w:rFonts w:ascii="Bahnschrift Light SemiCondensed" w:hAnsi="Bahnschrift Light SemiCondensed" w:cs="AppleSystemUIFont"/>
-                <w:sz w:val="20"/>
-                <w:szCs w:val="20"/>
-                <w:lang w:val="en-US"/>
-              </w:rPr>
-              <w:t>blue</w:t>
-            </w:r>
-            <w:proofErr w:type="gramEnd"/>
-            <w:r>
-              <w:rPr>
-                <w:rFonts w:ascii="Bahnschrift Light SemiCondensed" w:hAnsi="Bahnschrift Light SemiCondensed" w:cs="AppleSystemUIFont"/>
-                <w:sz w:val="20"/>
-                <w:szCs w:val="20"/>
-                <w:lang w:val="en-US"/>
-              </w:rPr>
-              <w:t xml:space="preserve"> or purple </w:t>
-            </w:r>
-            <w:proofErr w:type="spellStart"/>
-            <w:r>
-              <w:rPr>
-                <w:rFonts w:ascii="Bahnschrift Light SemiCondensed" w:hAnsi="Bahnschrift Light SemiCondensed" w:cs="AppleSystemUIFont"/>
-                <w:sz w:val="20"/>
-                <w:szCs w:val="20"/>
-                <w:lang w:val="en-US"/>
-              </w:rPr>
-              <w:t>colours</w:t>
-            </w:r>
-            <w:proofErr w:type="spellEnd"/>
-            <w:r>
-              <w:rPr>
-                <w:rFonts w:ascii="Bahnschrift Light SemiCondensed" w:hAnsi="Bahnschrift Light SemiCondensed" w:cs="AppleSystemUIFont"/>
-                <w:sz w:val="20"/>
-                <w:szCs w:val="20"/>
-                <w:lang w:val="en-US"/>
-              </w:rPr>
-              <w:t>)</w:t>
-            </w:r>
-          </w:p>
-          <w:p>
-            <w:pPr>
-              <w:pStyle w:val="ListParagraph"/>
-              <w:numPr>
-                <w:ilvl w:val="0"/>
-                <w:numId w:val="13"/>
-              </w:numPr>
-              <w:autoSpaceDE w:val="0"/>
-              <w:autoSpaceDN w:val="0"/>
-              <w:adjustRightInd w:val="0"/>
-              <w:ind w:left="454" w:hanging="170"/>
-              <w:rPr>
-                <w:rFonts w:ascii="Bahnschrift Light SemiCondensed" w:hAnsi="Bahnschrift Light SemiCondensed" w:cs="AppleSystemUIFont"/>
-                <w:sz w:val="20"/>
-                <w:szCs w:val="20"/>
-                <w:lang w:val="en-US"/>
-              </w:rPr>
-            </w:pPr>
-            <w:r>
-              <w:rPr>
-                <w:rFonts w:ascii="Bahnschrift Light SemiCondensed" w:hAnsi="Bahnschrift Light SemiCondensed" w:cs="AppleSystemUIFont"/>
-                <w:sz w:val="20"/>
-                <w:szCs w:val="20"/>
-                <w:lang w:val="en-US"/>
-              </w:rPr>
-              <w:t>At Noon</w:t>
-            </w:r>
-            <w:r>
-              <w:rPr>
-                <w:rFonts w:ascii="Bahnschrift Light SemiCondensed" w:hAnsi="Bahnschrift Light SemiCondensed" w:cs="AppleSystemUIFont"/>
-                <w:sz w:val="20"/>
-                <w:szCs w:val="20"/>
-                <w:lang w:val="en-US"/>
-              </w:rPr>
-              <w:t>:</w:t>
-            </w:r>
-          </w:p>
-          <w:p>
-            <w:pPr>
-              <w:pStyle w:val="ListParagraph"/>
-              <w:numPr>
-                <w:ilvl w:val="1"/>
-                <w:numId w:val="13"/>
-              </w:numPr>
-              <w:autoSpaceDE w:val="0"/>
-              <w:autoSpaceDN w:val="0"/>
-              <w:adjustRightInd w:val="0"/>
-              <w:ind w:left="737" w:hanging="170"/>
-              <w:rPr>
-                <w:rFonts w:ascii="Bahnschrift Light SemiCondensed" w:hAnsi="Bahnschrift Light SemiCondensed" w:cs="AppleSystemUIFont"/>
-                <w:sz w:val="20"/>
-                <w:szCs w:val="20"/>
-                <w:lang w:val="en-US"/>
-              </w:rPr>
-            </w:pPr>
-            <w:r>
-              <w:rPr>
-                <w:rFonts w:ascii="Bahnschrift Light SemiCondensed" w:hAnsi="Bahnschrift Light SemiCondensed" w:cs="AppleSystemUIFont"/>
-                <w:sz w:val="20"/>
-                <w:szCs w:val="20"/>
-                <w:lang w:val="en-US"/>
-              </w:rPr>
-              <w:t>Take 2 tablets of Bisacodyl with water</w:t>
-            </w:r>
-          </w:p>
-          <w:p>
-            <w:pPr>
-              <w:pStyle w:val="ListParagraph"/>
-              <w:numPr>
-                <w:ilvl w:val="1"/>
-                <w:numId w:val="13"/>
-              </w:numPr>
-              <w:autoSpaceDE w:val="0"/>
-              <w:autoSpaceDN w:val="0"/>
-              <w:adjustRightInd w:val="0"/>
-              <w:ind w:left="737" w:hanging="170"/>
-              <w:rPr>
-                <w:rFonts w:ascii="Bahnschrift Light SemiCondensed" w:hAnsi="Bahnschrift Light SemiCondensed" w:cs="AppleSystemUIFont"/>
-                <w:sz w:val="20"/>
-                <w:szCs w:val="20"/>
-                <w:lang w:val="en-US"/>
-              </w:rPr>
-            </w:pPr>
-            <w:r>
-              <w:rPr>
-                <w:rFonts w:ascii="Bahnschrift Light SemiCondensed" w:hAnsi="Bahnschrift Light SemiCondensed" w:cs="AppleSystemUIFont"/>
-                <w:sz w:val="20"/>
-                <w:szCs w:val="20"/>
-                <w:lang w:val="en-US"/>
-              </w:rPr>
-              <w:t xml:space="preserve">Dissolve entire contents of 1 package of </w:t>
-            </w:r>
-            <w:proofErr w:type="spellStart"/>
-            <w:r>
-              <w:rPr>
-                <w:rFonts w:ascii="Bahnschrift Light SemiCondensed" w:hAnsi="Bahnschrift Light SemiCondensed" w:cs="AppleSystemUIFont"/>
-                <w:sz w:val="20"/>
-                <w:szCs w:val="20"/>
-                <w:lang w:val="en-US"/>
-              </w:rPr>
-              <w:t>BiPegLyte</w:t>
-            </w:r>
-            <w:proofErr w:type="spellEnd"/>
-            <w:r>
-              <w:rPr>
-                <w:rFonts w:ascii="Bahnschrift Light SemiCondensed" w:hAnsi="Bahnschrift Light SemiCondensed" w:cs="AppleSystemUIFont"/>
-                <w:sz w:val="20"/>
-                <w:szCs w:val="20"/>
-                <w:lang w:val="en-US"/>
-              </w:rPr>
-              <w:t xml:space="preserve"> powder in 1L of water</w:t>
-            </w:r>
-          </w:p>
-          <w:p>
-            <w:pPr>
-              <w:pStyle w:val="ListParagraph"/>
-              <w:numPr>
-                <w:ilvl w:val="1"/>
-                <w:numId w:val="13"/>
-              </w:numPr>
-              <w:autoSpaceDE w:val="0"/>
-              <w:autoSpaceDN w:val="0"/>
-              <w:adjustRightInd w:val="0"/>
-              <w:ind w:left="737" w:hanging="170"/>
-              <w:rPr>
-                <w:rFonts w:ascii="Bahnschrift Light SemiCondensed" w:hAnsi="Bahnschrift Light SemiCondensed" w:cs="AppleSystemUIFont"/>
-                <w:sz w:val="20"/>
-                <w:szCs w:val="20"/>
-                <w:lang w:val="en-US"/>
-              </w:rPr>
-            </w:pPr>
-            <w:r>
-              <w:rPr>
-                <w:rFonts w:ascii="Bahnschrift Light SemiCondensed" w:hAnsi="Bahnschrift Light SemiCondensed" w:cs="AppleSystemUIFont"/>
-                <w:sz w:val="20"/>
-                <w:szCs w:val="20"/>
-                <w:lang w:val="en-US"/>
-              </w:rPr>
-              <w:t>Refrigerate to make it taste better</w:t>
-            </w:r>
-          </w:p>
-          <w:p>
-            <w:pPr>
-              <w:pStyle w:val="ListParagraph"/>
-              <w:numPr>
-                <w:ilvl w:val="0"/>
-                <w:numId w:val="13"/>
-              </w:numPr>
-              <w:autoSpaceDE w:val="0"/>
-              <w:autoSpaceDN w:val="0"/>
-              <w:adjustRightInd w:val="0"/>
-              <w:ind w:left="454" w:hanging="170"/>
-              <w:rPr>
-                <w:rFonts w:ascii="Bahnschrift Light SemiCondensed" w:hAnsi="Bahnschrift Light SemiCondensed" w:cs="AppleSystemUIFont"/>
-                <w:sz w:val="20"/>
-                <w:szCs w:val="20"/>
-                <w:lang w:val="en-US"/>
-              </w:rPr>
-            </w:pPr>
-            <w:r>
-              <w:rPr>
-                <w:rFonts w:ascii="Bahnschrift Light SemiCondensed" w:hAnsi="Bahnschrift Light SemiCondensed" w:cs="AppleSystemUIFont"/>
-                <w:sz w:val="20"/>
-                <w:szCs w:val="20"/>
-                <w:lang w:val="en-US"/>
-              </w:rPr>
               <w:t>At 6 pm:</w:t>
-            </w:r>
-          </w:p>
-          <w:p>
-            <w:pPr>
-              <w:pStyle w:val="ListParagraph"/>
-              <w:numPr>
-                <w:ilvl w:val="1"/>
-                <w:numId w:val="13"/>
-              </w:numPr>
-              <w:autoSpaceDE w:val="0"/>
-              <w:autoSpaceDN w:val="0"/>
-              <w:adjustRightInd w:val="0"/>
-              <w:ind w:left="737" w:hanging="170"/>
-              <w:rPr>
-                <w:rFonts w:ascii="Bahnschrift Light SemiCondensed" w:hAnsi="Bahnschrift Light SemiCondensed" w:cs="AppleSystemUIFont"/>
-                <w:sz w:val="20"/>
-                <w:szCs w:val="20"/>
-                <w:lang w:val="en-US"/>
-              </w:rPr>
-            </w:pPr>
-            <w:r>
-              <w:rPr>
-                <w:rFonts w:ascii="Bahnschrift Light SemiCondensed" w:hAnsi="Bahnschrift Light SemiCondensed" w:cs="AppleSystemUIFont"/>
-                <w:sz w:val="20"/>
-                <w:szCs w:val="20"/>
-                <w:lang w:val="en-US"/>
-              </w:rPr>
-              <w:t>Take the THIRD tablet of Bisacodyl with water</w:t>
             </w:r>
           </w:p>
           <w:p>
@@ -3263,7 +3116,7 @@
           <v:shape id="_x0000_i1026" type="#_x0000_t75" style="width:561pt;height:726.75pt" o:ole="">
             <v:imagedata r:id="rId8" o:title=""/>
           </v:shape>
-          <o:OLEObject Type="Embed" ProgID="Acrobat.Document.DC" ShapeID="_x0000_i1026" DrawAspect="Content" ObjectID="_1731800025" r:id="rId9"/>
+          <o:OLEObject Type="Embed" ProgID="Acrobat.Document.DC" ShapeID="_x0000_i1026" DrawAspect="Content" ObjectID="_1783938182" r:id="rId9"/>
         </w:object>
       </w:r>
     </w:p>
@@ -3764,7 +3617,7 @@
 </file>
 
 <file path=word/endnotes.xml><?xml version="1.0" encoding="utf-8"?>
-<w:endnotes xmlns:wpc="http://schemas.microsoft.com/office/word/2010/wordprocessingCanvas" xmlns:cx="http://schemas.microsoft.com/office/drawing/2014/chartex" xmlns:cx1="http://schemas.microsoft.com/office/drawing/2015/9/8/chartex" xmlns:cx2="http://schemas.microsoft.com/office/drawing/2015/10/21/chartex" xmlns:cx3="http://schemas.microsoft.com/office/drawing/2016/5/9/chartex" xmlns:cx4="http://schemas.microsoft.com/office/drawing/2016/5/10/chartex" xmlns:cx5="http://schemas.microsoft.com/office/drawing/2016/5/11/chartex" xmlns:cx6="http://schemas.microsoft.com/office/drawing/2016/5/12/chartex" xmlns:cx7="http://schemas.microsoft.com/office/drawing/2016/5/13/chartex" xmlns:cx8="http://schemas.microsoft.com/office/drawing/2016/5/14/chartex" xmlns:mc="http://schemas.openxmlformats.org/markup-compatibility/2006" xmlns:aink="http://schemas.microsoft.com/office/drawing/2016/ink" xmlns:am3d="http://schemas.microsoft.com/office/drawing/2017/model3d" xmlns:o="urn:schemas-microsoft-com:office:office" xmlns:oel="http://schemas.microsoft.com/office/2019/extlst" xmlns:r="http://schemas.openxmlformats.org/officeDocument/2006/relationships" xmlns:m="http://schemas.openxmlformats.org/officeDocument/2006/math" xmlns:v="urn:schemas-microsoft-com:vml" xmlns:wp14="http://schemas.microsoft.com/office/word/2010/wordprocessingDrawing" xmlns:wp="http://schemas.openxmlformats.org/drawingml/2006/wordprocessingDrawing" xmlns:w10="urn:schemas-microsoft-com:office:word" xmlns:w="http://schemas.openxmlformats.org/wordprocessingml/2006/main" xmlns:w14="http://schemas.microsoft.com/office/word/2010/wordml" xmlns:w15="http://schemas.microsoft.com/office/word/2012/wordml" xmlns:w16cex="http://schemas.microsoft.com/office/word/2018/wordml/cex" xmlns:w16cid="http://schemas.microsoft.com/office/word/2016/wordml/cid" xmlns:w16="http://schemas.microsoft.com/office/word/2018/wordml" xmlns:w16sdtdh="http://schemas.microsoft.com/office/word/2020/wordml/sdtdatahash" xmlns:w16se="http://schemas.microsoft.com/office/word/2015/wordml/symex" xmlns:wpg="http://schemas.microsoft.com/office/word/2010/wordprocessingGroup" xmlns:wpi="http://schemas.microsoft.com/office/word/2010/wordprocessingInk" xmlns:wne="http://schemas.microsoft.com/office/word/2006/wordml" xmlns:wps="http://schemas.microsoft.com/office/word/2010/wordprocessingShape" mc:Ignorable="w14 w15 w16se w16cid w16 w16cex w16sdtdh wp14">
+<w:endnotes xmlns:wpc="http://schemas.microsoft.com/office/word/2010/wordprocessingCanvas" xmlns:cx="http://schemas.microsoft.com/office/drawing/2014/chartex" xmlns:cx1="http://schemas.microsoft.com/office/drawing/2015/9/8/chartex" xmlns:cx2="http://schemas.microsoft.com/office/drawing/2015/10/21/chartex" xmlns:cx3="http://schemas.microsoft.com/office/drawing/2016/5/9/chartex" xmlns:cx4="http://schemas.microsoft.com/office/drawing/2016/5/10/chartex" xmlns:cx5="http://schemas.microsoft.com/office/drawing/2016/5/11/chartex" xmlns:cx6="http://schemas.microsoft.com/office/drawing/2016/5/12/chartex" xmlns:cx7="http://schemas.microsoft.com/office/drawing/2016/5/13/chartex" xmlns:cx8="http://schemas.microsoft.com/office/drawing/2016/5/14/chartex" xmlns:mc="http://schemas.openxmlformats.org/markup-compatibility/2006" xmlns:aink="http://schemas.microsoft.com/office/drawing/2016/ink" xmlns:am3d="http://schemas.microsoft.com/office/drawing/2017/model3d" xmlns:o="urn:schemas-microsoft-com:office:office" xmlns:oel="http://schemas.microsoft.com/office/2019/extlst" xmlns:r="http://schemas.openxmlformats.org/officeDocument/2006/relationships" xmlns:m="http://schemas.openxmlformats.org/officeDocument/2006/math" xmlns:v="urn:schemas-microsoft-com:vml" xmlns:wp14="http://schemas.microsoft.com/office/word/2010/wordprocessingDrawing" xmlns:wp="http://schemas.openxmlformats.org/drawingml/2006/wordprocessingDrawing" xmlns:w10="urn:schemas-microsoft-com:office:word" xmlns:w="http://schemas.openxmlformats.org/wordprocessingml/2006/main" xmlns:w14="http://schemas.microsoft.com/office/word/2010/wordml" xmlns:w15="http://schemas.microsoft.com/office/word/2012/wordml" xmlns:w16cex="http://schemas.microsoft.com/office/word/2018/wordml/cex" xmlns:w16cid="http://schemas.microsoft.com/office/word/2016/wordml/cid" xmlns:w16="http://schemas.microsoft.com/office/word/2018/wordml" xmlns:w16du="http://schemas.microsoft.com/office/word/2023/wordml/word16du" xmlns:w16sdtdh="http://schemas.microsoft.com/office/word/2020/wordml/sdtdatahash" xmlns:w16se="http://schemas.microsoft.com/office/word/2015/wordml/symex" xmlns:wpg="http://schemas.microsoft.com/office/word/2010/wordprocessingGroup" xmlns:wpi="http://schemas.microsoft.com/office/word/2010/wordprocessingInk" xmlns:wne="http://schemas.microsoft.com/office/word/2006/wordml" xmlns:wps="http://schemas.microsoft.com/office/word/2010/wordprocessingShape" mc:Ignorable="w14 w15 w16se w16cid w16 w16cex w16sdtdh w16du wp14">
   <w:endnote w:type="separator" w:id="-1">
     <w:p>
       <w:pPr>
@@ -3789,7 +3642,7 @@
 </file>
 
 <file path=word/footnotes.xml><?xml version="1.0" encoding="utf-8"?>
-<w:footnotes xmlns:wpc="http://schemas.microsoft.com/office/word/2010/wordprocessingCanvas" xmlns:cx="http://schemas.microsoft.com/office/drawing/2014/chartex" xmlns:cx1="http://schemas.microsoft.com/office/drawing/2015/9/8/chartex" xmlns:cx2="http://schemas.microsoft.com/office/drawing/2015/10/21/chartex" xmlns:cx3="http://schemas.microsoft.com/office/drawing/2016/5/9/chartex" xmlns:cx4="http://schemas.microsoft.com/office/drawing/2016/5/10/chartex" xmlns:cx5="http://schemas.microsoft.com/office/drawing/2016/5/11/chartex" xmlns:cx6="http://schemas.microsoft.com/office/drawing/2016/5/12/chartex" xmlns:cx7="http://schemas.microsoft.com/office/drawing/2016/5/13/chartex" xmlns:cx8="http://schemas.microsoft.com/office/drawing/2016/5/14/chartex" xmlns:mc="http://schemas.openxmlformats.org/markup-compatibility/2006" xmlns:aink="http://schemas.microsoft.com/office/drawing/2016/ink" xmlns:am3d="http://schemas.microsoft.com/office/drawing/2017/model3d" xmlns:o="urn:schemas-microsoft-com:office:office" xmlns:oel="http://schemas.microsoft.com/office/2019/extlst" xmlns:r="http://schemas.openxmlformats.org/officeDocument/2006/relationships" xmlns:m="http://schemas.openxmlformats.org/officeDocument/2006/math" xmlns:v="urn:schemas-microsoft-com:vml" xmlns:wp14="http://schemas.microsoft.com/office/word/2010/wordprocessingDrawing" xmlns:wp="http://schemas.openxmlformats.org/drawingml/2006/wordprocessingDrawing" xmlns:w10="urn:schemas-microsoft-com:office:word" xmlns:w="http://schemas.openxmlformats.org/wordprocessingml/2006/main" xmlns:w14="http://schemas.microsoft.com/office/word/2010/wordml" xmlns:w15="http://schemas.microsoft.com/office/word/2012/wordml" xmlns:w16cex="http://schemas.microsoft.com/office/word/2018/wordml/cex" xmlns:w16cid="http://schemas.microsoft.com/office/word/2016/wordml/cid" xmlns:w16="http://schemas.microsoft.com/office/word/2018/wordml" xmlns:w16sdtdh="http://schemas.microsoft.com/office/word/2020/wordml/sdtdatahash" xmlns:w16se="http://schemas.microsoft.com/office/word/2015/wordml/symex" xmlns:wpg="http://schemas.microsoft.com/office/word/2010/wordprocessingGroup" xmlns:wpi="http://schemas.microsoft.com/office/word/2010/wordprocessingInk" xmlns:wne="http://schemas.microsoft.com/office/word/2006/wordml" xmlns:wps="http://schemas.microsoft.com/office/word/2010/wordprocessingShape" mc:Ignorable="w14 w15 w16se w16cid w16 w16cex w16sdtdh wp14">
+<w:footnotes xmlns:wpc="http://schemas.microsoft.com/office/word/2010/wordprocessingCanvas" xmlns:cx="http://schemas.microsoft.com/office/drawing/2014/chartex" xmlns:cx1="http://schemas.microsoft.com/office/drawing/2015/9/8/chartex" xmlns:cx2="http://schemas.microsoft.com/office/drawing/2015/10/21/chartex" xmlns:cx3="http://schemas.microsoft.com/office/drawing/2016/5/9/chartex" xmlns:cx4="http://schemas.microsoft.com/office/drawing/2016/5/10/chartex" xmlns:cx5="http://schemas.microsoft.com/office/drawing/2016/5/11/chartex" xmlns:cx6="http://schemas.microsoft.com/office/drawing/2016/5/12/chartex" xmlns:cx7="http://schemas.microsoft.com/office/drawing/2016/5/13/chartex" xmlns:cx8="http://schemas.microsoft.com/office/drawing/2016/5/14/chartex" xmlns:mc="http://schemas.openxmlformats.org/markup-compatibility/2006" xmlns:aink="http://schemas.microsoft.com/office/drawing/2016/ink" xmlns:am3d="http://schemas.microsoft.com/office/drawing/2017/model3d" xmlns:o="urn:schemas-microsoft-com:office:office" xmlns:oel="http://schemas.microsoft.com/office/2019/extlst" xmlns:r="http://schemas.openxmlformats.org/officeDocument/2006/relationships" xmlns:m="http://schemas.openxmlformats.org/officeDocument/2006/math" xmlns:v="urn:schemas-microsoft-com:vml" xmlns:wp14="http://schemas.microsoft.com/office/word/2010/wordprocessingDrawing" xmlns:wp="http://schemas.openxmlformats.org/drawingml/2006/wordprocessingDrawing" xmlns:w10="urn:schemas-microsoft-com:office:word" xmlns:w="http://schemas.openxmlformats.org/wordprocessingml/2006/main" xmlns:w14="http://schemas.microsoft.com/office/word/2010/wordml" xmlns:w15="http://schemas.microsoft.com/office/word/2012/wordml" xmlns:w16cex="http://schemas.microsoft.com/office/word/2018/wordml/cex" xmlns:w16cid="http://schemas.microsoft.com/office/word/2016/wordml/cid" xmlns:w16="http://schemas.microsoft.com/office/word/2018/wordml" xmlns:w16du="http://schemas.microsoft.com/office/word/2023/wordml/word16du" xmlns:w16sdtdh="http://schemas.microsoft.com/office/word/2020/wordml/sdtdatahash" xmlns:w16se="http://schemas.microsoft.com/office/word/2015/wordml/symex" xmlns:wpg="http://schemas.microsoft.com/office/word/2010/wordprocessingGroup" xmlns:wpi="http://schemas.microsoft.com/office/word/2010/wordprocessingInk" xmlns:wne="http://schemas.microsoft.com/office/word/2006/wordml" xmlns:wps="http://schemas.microsoft.com/office/word/2010/wordprocessingShape" mc:Ignorable="w14 w15 w16se w16cid w16 w16cex w16sdtdh w16du wp14">
   <w:footnote w:type="separator" w:id="-1">
     <w:p>
       <w:pPr>
@@ -3814,7 +3667,7 @@
 </file>
 
 <file path=word/header1.xml><?xml version="1.0" encoding="utf-8"?>
-<w:hdr xmlns:wpc="http://schemas.microsoft.com/office/word/2010/wordprocessingCanvas" xmlns:cx="http://schemas.microsoft.com/office/drawing/2014/chartex" xmlns:cx1="http://schemas.microsoft.com/office/drawing/2015/9/8/chartex" xmlns:cx2="http://schemas.microsoft.com/office/drawing/2015/10/21/chartex" xmlns:cx3="http://schemas.microsoft.com/office/drawing/2016/5/9/chartex" xmlns:cx4="http://schemas.microsoft.com/office/drawing/2016/5/10/chartex" xmlns:cx5="http://schemas.microsoft.com/office/drawing/2016/5/11/chartex" xmlns:cx6="http://schemas.microsoft.com/office/drawing/2016/5/12/chartex" xmlns:cx7="http://schemas.microsoft.com/office/drawing/2016/5/13/chartex" xmlns:cx8="http://schemas.microsoft.com/office/drawing/2016/5/14/chartex" xmlns:mc="http://schemas.openxmlformats.org/markup-compatibility/2006" xmlns:aink="http://schemas.microsoft.com/office/drawing/2016/ink" xmlns:am3d="http://schemas.microsoft.com/office/drawing/2017/model3d" xmlns:o="urn:schemas-microsoft-com:office:office" xmlns:oel="http://schemas.microsoft.com/office/2019/extlst" xmlns:r="http://schemas.openxmlformats.org/officeDocument/2006/relationships" xmlns:m="http://schemas.openxmlformats.org/officeDocument/2006/math" xmlns:v="urn:schemas-microsoft-com:vml" xmlns:wp14="http://schemas.microsoft.com/office/word/2010/wordprocessingDrawing" xmlns:wp="http://schemas.openxmlformats.org/drawingml/2006/wordprocessingDrawing" xmlns:w10="urn:schemas-microsoft-com:office:word" xmlns:w="http://schemas.openxmlformats.org/wordprocessingml/2006/main" xmlns:w14="http://schemas.microsoft.com/office/word/2010/wordml" xmlns:w15="http://schemas.microsoft.com/office/word/2012/wordml" xmlns:w16cex="http://schemas.microsoft.com/office/word/2018/wordml/cex" xmlns:w16cid="http://schemas.microsoft.com/office/word/2016/wordml/cid" xmlns:w16="http://schemas.microsoft.com/office/word/2018/wordml" xmlns:w16sdtdh="http://schemas.microsoft.com/office/word/2020/wordml/sdtdatahash" xmlns:w16se="http://schemas.microsoft.com/office/word/2015/wordml/symex" xmlns:wpg="http://schemas.microsoft.com/office/word/2010/wordprocessingGroup" xmlns:wpi="http://schemas.microsoft.com/office/word/2010/wordprocessingInk" xmlns:wne="http://schemas.microsoft.com/office/word/2006/wordml" xmlns:wps="http://schemas.microsoft.com/office/word/2010/wordprocessingShape" mc:Ignorable="w14 w15 w16se w16cid w16 w16cex w16sdtdh wp14">
+<w:hdr xmlns:wpc="http://schemas.microsoft.com/office/word/2010/wordprocessingCanvas" xmlns:cx="http://schemas.microsoft.com/office/drawing/2014/chartex" xmlns:cx1="http://schemas.microsoft.com/office/drawing/2015/9/8/chartex" xmlns:cx2="http://schemas.microsoft.com/office/drawing/2015/10/21/chartex" xmlns:cx3="http://schemas.microsoft.com/office/drawing/2016/5/9/chartex" xmlns:cx4="http://schemas.microsoft.com/office/drawing/2016/5/10/chartex" xmlns:cx5="http://schemas.microsoft.com/office/drawing/2016/5/11/chartex" xmlns:cx6="http://schemas.microsoft.com/office/drawing/2016/5/12/chartex" xmlns:cx7="http://schemas.microsoft.com/office/drawing/2016/5/13/chartex" xmlns:cx8="http://schemas.microsoft.com/office/drawing/2016/5/14/chartex" xmlns:mc="http://schemas.openxmlformats.org/markup-compatibility/2006" xmlns:aink="http://schemas.microsoft.com/office/drawing/2016/ink" xmlns:am3d="http://schemas.microsoft.com/office/drawing/2017/model3d" xmlns:o="urn:schemas-microsoft-com:office:office" xmlns:oel="http://schemas.microsoft.com/office/2019/extlst" xmlns:r="http://schemas.openxmlformats.org/officeDocument/2006/relationships" xmlns:m="http://schemas.openxmlformats.org/officeDocument/2006/math" xmlns:v="urn:schemas-microsoft-com:vml" xmlns:wp14="http://schemas.microsoft.com/office/word/2010/wordprocessingDrawing" xmlns:wp="http://schemas.openxmlformats.org/drawingml/2006/wordprocessingDrawing" xmlns:w10="urn:schemas-microsoft-com:office:word" xmlns:w="http://schemas.openxmlformats.org/wordprocessingml/2006/main" xmlns:w14="http://schemas.microsoft.com/office/word/2010/wordml" xmlns:w15="http://schemas.microsoft.com/office/word/2012/wordml" xmlns:w16cex="http://schemas.microsoft.com/office/word/2018/wordml/cex" xmlns:w16cid="http://schemas.microsoft.com/office/word/2016/wordml/cid" xmlns:w16="http://schemas.microsoft.com/office/word/2018/wordml" xmlns:w16du="http://schemas.microsoft.com/office/word/2023/wordml/word16du" xmlns:w16sdtdh="http://schemas.microsoft.com/office/word/2020/wordml/sdtdatahash" xmlns:w16se="http://schemas.microsoft.com/office/word/2015/wordml/symex" xmlns:wpg="http://schemas.microsoft.com/office/word/2010/wordprocessingGroup" xmlns:wpi="http://schemas.microsoft.com/office/word/2010/wordprocessingInk" xmlns:wne="http://schemas.microsoft.com/office/word/2006/wordml" xmlns:wps="http://schemas.microsoft.com/office/word/2010/wordprocessingShape" mc:Ignorable="w14 w15 w16se w16cid w16 w16cex w16sdtdh w16du wp14">
   <w:p>
     <w:pPr>
       <w:pStyle w:val="Header"/>
@@ -3840,7 +3693,7 @@
 </file>
 
 <file path=word/numbering.xml><?xml version="1.0" encoding="utf-8"?>
-<w:numbering xmlns:wpc="http://schemas.microsoft.com/office/word/2010/wordprocessingCanvas" xmlns:cx="http://schemas.microsoft.com/office/drawing/2014/chartex" xmlns:cx1="http://schemas.microsoft.com/office/drawing/2015/9/8/chartex" xmlns:cx2="http://schemas.microsoft.com/office/drawing/2015/10/21/chartex" xmlns:cx3="http://schemas.microsoft.com/office/drawing/2016/5/9/chartex" xmlns:cx4="http://schemas.microsoft.com/office/drawing/2016/5/10/chartex" xmlns:cx5="http://schemas.microsoft.com/office/drawing/2016/5/11/chartex" xmlns:cx6="http://schemas.microsoft.com/office/drawing/2016/5/12/chartex" xmlns:cx7="http://schemas.microsoft.com/office/drawing/2016/5/13/chartex" xmlns:cx8="http://schemas.microsoft.com/office/drawing/2016/5/14/chartex" xmlns:mc="http://schemas.openxmlformats.org/markup-compatibility/2006" xmlns:aink="http://schemas.microsoft.com/office/drawing/2016/ink" xmlns:am3d="http://schemas.microsoft.com/office/drawing/2017/model3d" xmlns:o="urn:schemas-microsoft-com:office:office" xmlns:oel="http://schemas.microsoft.com/office/2019/extlst" xmlns:r="http://schemas.openxmlformats.org/officeDocument/2006/relationships" xmlns:m="http://schemas.openxmlformats.org/officeDocument/2006/math" xmlns:v="urn:schemas-microsoft-com:vml" xmlns:wp14="http://schemas.microsoft.com/office/word/2010/wordprocessingDrawing" xmlns:wp="http://schemas.openxmlformats.org/drawingml/2006/wordprocessingDrawing" xmlns:w10="urn:schemas-microsoft-com:office:word" xmlns:w="http://schemas.openxmlformats.org/wordprocessingml/2006/main" xmlns:w14="http://schemas.microsoft.com/office/word/2010/wordml" xmlns:w15="http://schemas.microsoft.com/office/word/2012/wordml" xmlns:w16cex="http://schemas.microsoft.com/office/word/2018/wordml/cex" xmlns:w16cid="http://schemas.microsoft.com/office/word/2016/wordml/cid" xmlns:w16="http://schemas.microsoft.com/office/word/2018/wordml" xmlns:w16sdtdh="http://schemas.microsoft.com/office/word/2020/wordml/sdtdatahash" xmlns:w16se="http://schemas.microsoft.com/office/word/2015/wordml/symex" xmlns:wpg="http://schemas.microsoft.com/office/word/2010/wordprocessingGroup" xmlns:wpi="http://schemas.microsoft.com/office/word/2010/wordprocessingInk" xmlns:wne="http://schemas.microsoft.com/office/word/2006/wordml" xmlns:wps="http://schemas.microsoft.com/office/word/2010/wordprocessingShape" mc:Ignorable="w14 w15 w16se w16cid w16 w16cex w16sdtdh wp14">
+<w:numbering xmlns:wpc="http://schemas.microsoft.com/office/word/2010/wordprocessingCanvas" xmlns:cx="http://schemas.microsoft.com/office/drawing/2014/chartex" xmlns:cx1="http://schemas.microsoft.com/office/drawing/2015/9/8/chartex" xmlns:cx2="http://schemas.microsoft.com/office/drawing/2015/10/21/chartex" xmlns:cx3="http://schemas.microsoft.com/office/drawing/2016/5/9/chartex" xmlns:cx4="http://schemas.microsoft.com/office/drawing/2016/5/10/chartex" xmlns:cx5="http://schemas.microsoft.com/office/drawing/2016/5/11/chartex" xmlns:cx6="http://schemas.microsoft.com/office/drawing/2016/5/12/chartex" xmlns:cx7="http://schemas.microsoft.com/office/drawing/2016/5/13/chartex" xmlns:cx8="http://schemas.microsoft.com/office/drawing/2016/5/14/chartex" xmlns:mc="http://schemas.openxmlformats.org/markup-compatibility/2006" xmlns:aink="http://schemas.microsoft.com/office/drawing/2016/ink" xmlns:am3d="http://schemas.microsoft.com/office/drawing/2017/model3d" xmlns:o="urn:schemas-microsoft-com:office:office" xmlns:oel="http://schemas.microsoft.com/office/2019/extlst" xmlns:r="http://schemas.openxmlformats.org/officeDocument/2006/relationships" xmlns:m="http://schemas.openxmlformats.org/officeDocument/2006/math" xmlns:v="urn:schemas-microsoft-com:vml" xmlns:wp14="http://schemas.microsoft.com/office/word/2010/wordprocessingDrawing" xmlns:wp="http://schemas.openxmlformats.org/drawingml/2006/wordprocessingDrawing" xmlns:w10="urn:schemas-microsoft-com:office:word" xmlns:w="http://schemas.openxmlformats.org/wordprocessingml/2006/main" xmlns:w14="http://schemas.microsoft.com/office/word/2010/wordml" xmlns:w15="http://schemas.microsoft.com/office/word/2012/wordml" xmlns:w16cex="http://schemas.microsoft.com/office/word/2018/wordml/cex" xmlns:w16cid="http://schemas.microsoft.com/office/word/2016/wordml/cid" xmlns:w16="http://schemas.microsoft.com/office/word/2018/wordml" xmlns:w16du="http://schemas.microsoft.com/office/word/2023/wordml/word16du" xmlns:w16sdtdh="http://schemas.microsoft.com/office/word/2020/wordml/sdtdatahash" xmlns:w16se="http://schemas.microsoft.com/office/word/2015/wordml/symex" xmlns:wpg="http://schemas.microsoft.com/office/word/2010/wordprocessingGroup" xmlns:wpi="http://schemas.microsoft.com/office/word/2010/wordprocessingInk" xmlns:wne="http://schemas.microsoft.com/office/word/2006/wordml" xmlns:wps="http://schemas.microsoft.com/office/word/2010/wordprocessingShape" mc:Ignorable="w14 w15 w16se w16cid w16 w16cex w16sdtdh w16du wp14">
   <w:numPicBullet w:numPicBulletId="0">
     <w:pict>
       <v:shapetype id="_x0000_t75" coordsize="21600,21600" o:spt="75" o:preferrelative="t" path="m@4@5l@4@11@9@11@9@5xe" filled="f" stroked="f">
@@ -3862,7 +3715,7 @@
         <v:path o:extrusionok="f" gradientshapeok="t" o:connecttype="rect"/>
         <o:lock v:ext="edit" aspectratio="t"/>
       </v:shapetype>
-      <v:shape id="_x0000_i1046" type="#_x0000_t75" style="width:11.25pt;height:11.25pt" o:bullet="t">
+      <v:shape id="_x0000_i1030" type="#_x0000_t75" style="width:11.25pt;height:11.25pt" o:bullet="t">
         <v:imagedata r:id="rId1" o:title="msoDA0F"/>
       </v:shape>
     </w:pict>
@@ -6025,7 +5878,7 @@
 </file>
 
 <file path=word/styles.xml><?xml version="1.0" encoding="utf-8"?>
-<w:styles xmlns:mc="http://schemas.openxmlformats.org/markup-compatibility/2006" xmlns:r="http://schemas.openxmlformats.org/officeDocument/2006/relationships" xmlns:w="http://schemas.openxmlformats.org/wordprocessingml/2006/main" xmlns:w14="http://schemas.microsoft.com/office/word/2010/wordml" xmlns:w15="http://schemas.microsoft.com/office/word/2012/wordml" xmlns:w16cex="http://schemas.microsoft.com/office/word/2018/wordml/cex" xmlns:w16cid="http://schemas.microsoft.com/office/word/2016/wordml/cid" xmlns:w16="http://schemas.microsoft.com/office/word/2018/wordml" xmlns:w16sdtdh="http://schemas.microsoft.com/office/word/2020/wordml/sdtdatahash" xmlns:w16se="http://schemas.microsoft.com/office/word/2015/wordml/symex" mc:Ignorable="w14 w15 w16se w16cid w16 w16cex w16sdtdh">
+<w:styles xmlns:mc="http://schemas.openxmlformats.org/markup-compatibility/2006" xmlns:r="http://schemas.openxmlformats.org/officeDocument/2006/relationships" xmlns:w="http://schemas.openxmlformats.org/wordprocessingml/2006/main" xmlns:w14="http://schemas.microsoft.com/office/word/2010/wordml" xmlns:w15="http://schemas.microsoft.com/office/word/2012/wordml" xmlns:w16cex="http://schemas.microsoft.com/office/word/2018/wordml/cex" xmlns:w16cid="http://schemas.microsoft.com/office/word/2016/wordml/cid" xmlns:w16="http://schemas.microsoft.com/office/word/2018/wordml" xmlns:w16du="http://schemas.microsoft.com/office/word/2023/wordml/word16du" xmlns:w16sdtdh="http://schemas.microsoft.com/office/word/2020/wordml/sdtdatahash" xmlns:w16se="http://schemas.microsoft.com/office/word/2015/wordml/symex" mc:Ignorable="w14 w15 w16se w16cid w16 w16cex w16sdtdh w16du">
   <w:docDefaults>
     <w:rPrDefault>
       <w:rPr>

</xml_diff>